<commit_message>
alteracao view gastos sem campo partido
</commit_message>
<xml_diff>
--- a/entrega_final/TF_B12_MateusRibeiro_fimDOC.docx
+++ b/entrega_final/TF_B12_MateusRibeiro_fimDOC.docx
@@ -432,7 +432,6 @@
           <w:sz w:val="32"/>
           <w:szCs w:val="32"/>
         </w:rPr>
-        <w:lastRenderedPageBreak/>
         <w:t>Base de Dados</w:t>
       </w:r>
     </w:p>
@@ -677,7 +676,6 @@
           <w:sz w:val="32"/>
           <w:szCs w:val="32"/>
         </w:rPr>
-        <w:lastRenderedPageBreak/>
         <w:t>Diagrama Lógico de Dados (DLD)</w:t>
       </w:r>
     </w:p>
@@ -776,7 +774,7 @@
     </w:p>
     <w:p>
       <w:pPr>
-        <w:pStyle w:val="Corpodetexto"/>
+        <w:pStyle w:val="BodyText"/>
         <w:spacing w:before="173"/>
         <w:rPr>
           <w:b/>
@@ -1066,14 +1064,12 @@
                 <w:rFonts w:ascii="Calibri" w:hAnsi="Calibri" w:cs="Calibri"/>
               </w:rPr>
             </w:pPr>
-            <w:proofErr w:type="spellStart"/>
             <w:r>
               <w:rPr>
                 <w:rFonts w:ascii="Calibri" w:hAnsi="Calibri" w:cs="Calibri"/>
               </w:rPr>
               <w:t>varchar</w:t>
             </w:r>
-            <w:proofErr w:type="spellEnd"/>
           </w:p>
         </w:tc>
         <w:tc>
@@ -1161,14 +1157,12 @@
                 <w:rFonts w:ascii="Calibri" w:hAnsi="Calibri" w:cs="Calibri"/>
               </w:rPr>
             </w:pPr>
-            <w:proofErr w:type="spellStart"/>
             <w:r>
               <w:rPr>
                 <w:rFonts w:ascii="Calibri" w:hAnsi="Calibri" w:cs="Calibri"/>
               </w:rPr>
               <w:t>varchar</w:t>
             </w:r>
-            <w:proofErr w:type="spellEnd"/>
           </w:p>
         </w:tc>
         <w:tc>
@@ -1213,7 +1207,7 @@
     </w:tbl>
     <w:p>
       <w:pPr>
-        <w:pStyle w:val="Corpodetexto"/>
+        <w:pStyle w:val="BodyText"/>
         <w:spacing w:before="173"/>
         <w:rPr>
           <w:b/>
@@ -1223,7 +1217,7 @@
     </w:p>
     <w:p>
       <w:pPr>
-        <w:pStyle w:val="Corpodetexto"/>
+        <w:pStyle w:val="BodyText"/>
         <w:spacing w:before="173"/>
         <w:rPr>
           <w:b/>
@@ -1233,7 +1227,7 @@
     </w:p>
     <w:p>
       <w:pPr>
-        <w:pStyle w:val="Corpodetexto"/>
+        <w:pStyle w:val="BodyText"/>
         <w:spacing w:before="173"/>
         <w:rPr>
           <w:b/>
@@ -1287,7 +1281,6 @@
                 <w:rFonts w:ascii="Calibri" w:hAnsi="Calibri" w:cs="Calibri"/>
                 <w:b/>
               </w:rPr>
-              <w:lastRenderedPageBreak/>
               <w:t xml:space="preserve">Entidade: </w:t>
             </w:r>
             <w:r>
@@ -1612,14 +1605,12 @@
                 <w:rFonts w:ascii="Calibri" w:hAnsi="Calibri" w:cs="Calibri"/>
               </w:rPr>
             </w:pPr>
-            <w:proofErr w:type="spellStart"/>
             <w:r>
               <w:rPr>
                 <w:rFonts w:ascii="Calibri" w:hAnsi="Calibri" w:cs="Calibri"/>
               </w:rPr>
               <w:t>varchar</w:t>
             </w:r>
-            <w:proofErr w:type="spellEnd"/>
           </w:p>
         </w:tc>
         <w:tc>
@@ -1739,14 +1730,12 @@
                 <w:rFonts w:ascii="Calibri" w:hAnsi="Calibri" w:cs="Calibri"/>
               </w:rPr>
             </w:pPr>
-            <w:proofErr w:type="spellStart"/>
             <w:r>
               <w:rPr>
                 <w:rFonts w:ascii="Calibri" w:hAnsi="Calibri" w:cs="Calibri"/>
               </w:rPr>
               <w:t>varchar</w:t>
             </w:r>
-            <w:proofErr w:type="spellEnd"/>
           </w:p>
         </w:tc>
         <w:tc>
@@ -1815,7 +1804,7 @@
     </w:tbl>
     <w:p>
       <w:pPr>
-        <w:pStyle w:val="Corpodetexto"/>
+        <w:pStyle w:val="BodyText"/>
         <w:spacing w:before="173"/>
         <w:rPr>
           <w:b/>
@@ -2493,14 +2482,12 @@
                 <w:rFonts w:ascii="Calibri" w:hAnsi="Calibri" w:cs="Calibri"/>
               </w:rPr>
             </w:pPr>
-            <w:proofErr w:type="spellStart"/>
             <w:r>
               <w:rPr>
                 <w:rFonts w:ascii="Calibri" w:hAnsi="Calibri" w:cs="Calibri"/>
               </w:rPr>
               <w:t>varchar</w:t>
             </w:r>
-            <w:proofErr w:type="spellEnd"/>
           </w:p>
         </w:tc>
         <w:tc>
@@ -2625,13 +2612,7 @@
               <w:rPr>
                 <w:rFonts w:ascii="Calibri" w:hAnsi="Calibri" w:cs="Calibri"/>
               </w:rPr>
-              <w:t>Código</w:t>
-            </w:r>
-            <w:r>
-              <w:rPr>
-                <w:rFonts w:ascii="Calibri" w:hAnsi="Calibri" w:cs="Calibri"/>
-              </w:rPr>
-              <w:t xml:space="preserve"> do documento gerado pelo gasto</w:t>
+              <w:t>Código do documento gerado pelo gasto</w:t>
             </w:r>
           </w:p>
         </w:tc>
@@ -2690,14 +2671,7 @@
                 <w:rFonts w:ascii="Calibri" w:hAnsi="Calibri" w:cs="Calibri"/>
                 <w:b/>
               </w:rPr>
-              <w:t>GASTOS</w:t>
-            </w:r>
-            <w:r>
-              <w:rPr>
-                <w:rFonts w:ascii="Calibri" w:hAnsi="Calibri" w:cs="Calibri"/>
-                <w:b/>
-              </w:rPr>
-              <w:t>_ESTRANHOS</w:t>
+              <w:t>GASTOS_ESTRANHOS</w:t>
             </w:r>
           </w:p>
         </w:tc>
@@ -3319,14 +3293,12 @@
                 <w:rFonts w:ascii="Calibri" w:hAnsi="Calibri" w:cs="Calibri"/>
               </w:rPr>
             </w:pPr>
-            <w:proofErr w:type="spellStart"/>
             <w:r>
               <w:rPr>
                 <w:rFonts w:ascii="Calibri" w:hAnsi="Calibri" w:cs="Calibri"/>
               </w:rPr>
               <w:t>varchar</w:t>
             </w:r>
-            <w:proofErr w:type="spellEnd"/>
           </w:p>
         </w:tc>
         <w:tc>
@@ -3553,14 +3525,7 @@
               <w:rPr>
                 <w:rFonts w:ascii="Calibri" w:hAnsi="Calibri" w:cs="Calibri"/>
               </w:rPr>
-              <w:t xml:space="preserve">grega o gasto mensal de cada deputado, apresentando o total de gastos em cada mês, a média dos gastos mensais, juntamente com o partido ao qual ele </w:t>
-            </w:r>
-            <w:r>
-              <w:rPr>
-                <w:rFonts w:ascii="Calibri" w:hAnsi="Calibri" w:cs="Calibri"/>
-              </w:rPr>
-              <w:lastRenderedPageBreak/>
-              <w:t>pertence</w:t>
+              <w:t>grega o gasto mensal de cada deputado, apresentando o total de gastos em cada mês, a média dos gastos mensais, juntamente com o partido ao qual ele pertence</w:t>
             </w:r>
             <w:r>
               <w:rPr>
@@ -3619,7 +3584,6 @@
                 <w:rFonts w:ascii="Calibri" w:hAnsi="Calibri" w:cs="Calibri"/>
                 <w:b/>
               </w:rPr>
-              <w:lastRenderedPageBreak/>
               <w:t>Atributo</w:t>
             </w:r>
           </w:p>
@@ -3848,14 +3812,12 @@
                 <w:rFonts w:ascii="Calibri" w:hAnsi="Calibri" w:cs="Calibri"/>
               </w:rPr>
             </w:pPr>
-            <w:proofErr w:type="spellStart"/>
             <w:r>
               <w:rPr>
                 <w:rFonts w:ascii="Calibri" w:hAnsi="Calibri" w:cs="Calibri"/>
               </w:rPr>
               <w:t>varchar</w:t>
             </w:r>
-            <w:proofErr w:type="spellEnd"/>
           </w:p>
         </w:tc>
         <w:tc>
@@ -3944,14 +3906,12 @@
                 <w:rFonts w:ascii="Calibri" w:hAnsi="Calibri" w:cs="Calibri"/>
               </w:rPr>
             </w:pPr>
-            <w:proofErr w:type="spellStart"/>
             <w:r>
               <w:rPr>
                 <w:rFonts w:ascii="Calibri" w:hAnsi="Calibri" w:cs="Calibri"/>
               </w:rPr>
               <w:t>varchar</w:t>
             </w:r>
-            <w:proofErr w:type="spellEnd"/>
           </w:p>
         </w:tc>
         <w:tc>
@@ -4040,14 +4000,12 @@
                 <w:rFonts w:ascii="Calibri" w:hAnsi="Calibri" w:cs="Calibri"/>
               </w:rPr>
             </w:pPr>
-            <w:proofErr w:type="spellStart"/>
             <w:r>
               <w:rPr>
                 <w:rFonts w:ascii="Calibri" w:hAnsi="Calibri" w:cs="Calibri"/>
               </w:rPr>
               <w:t>varchar</w:t>
             </w:r>
-            <w:proofErr w:type="spellEnd"/>
           </w:p>
         </w:tc>
         <w:tc>
@@ -4797,14 +4755,12 @@
                 <w:rFonts w:ascii="Calibri" w:hAnsi="Calibri" w:cs="Calibri"/>
               </w:rPr>
             </w:pPr>
-            <w:proofErr w:type="spellStart"/>
             <w:r>
               <w:rPr>
                 <w:rFonts w:ascii="Calibri" w:hAnsi="Calibri" w:cs="Calibri"/>
               </w:rPr>
               <w:t>varchar</w:t>
             </w:r>
-            <w:proofErr w:type="spellEnd"/>
           </w:p>
         </w:tc>
         <w:tc>
@@ -4893,14 +4849,12 @@
                 <w:rFonts w:ascii="Calibri" w:hAnsi="Calibri" w:cs="Calibri"/>
               </w:rPr>
             </w:pPr>
-            <w:proofErr w:type="spellStart"/>
             <w:r>
               <w:rPr>
                 <w:rFonts w:ascii="Calibri" w:hAnsi="Calibri" w:cs="Calibri"/>
               </w:rPr>
               <w:t>varchar</w:t>
             </w:r>
-            <w:proofErr w:type="spellEnd"/>
           </w:p>
         </w:tc>
         <w:tc>
@@ -4989,14 +4943,12 @@
                 <w:rFonts w:ascii="Calibri" w:hAnsi="Calibri" w:cs="Calibri"/>
               </w:rPr>
             </w:pPr>
-            <w:proofErr w:type="spellStart"/>
             <w:r>
               <w:rPr>
                 <w:rFonts w:ascii="Calibri" w:hAnsi="Calibri" w:cs="Calibri"/>
               </w:rPr>
               <w:t>varchar</w:t>
             </w:r>
-            <w:proofErr w:type="spellEnd"/>
           </w:p>
         </w:tc>
         <w:tc>
@@ -6666,10 +6618,10 @@
       <w:color w:val="000000"/>
     </w:rPr>
   </w:style>
-  <w:style w:type="paragraph" w:styleId="Ttulo1">
+  <w:style w:type="paragraph" w:styleId="Heading1">
     <w:name w:val="heading 1"/>
     <w:next w:val="Normal"/>
-    <w:link w:val="Ttulo1Char"/>
+    <w:link w:val="Heading1Char"/>
     <w:uiPriority w:val="9"/>
     <w:qFormat/>
     <w:pPr>
@@ -6685,13 +6637,13 @@
       <w:color w:val="000000"/>
     </w:rPr>
   </w:style>
-  <w:style w:type="character" w:default="1" w:styleId="Fontepargpadro">
+  <w:style w:type="character" w:default="1" w:styleId="DefaultParagraphFont">
     <w:name w:val="Default Paragraph Font"/>
     <w:uiPriority w:val="1"/>
     <w:semiHidden/>
     <w:unhideWhenUsed/>
   </w:style>
-  <w:style w:type="table" w:default="1" w:styleId="Tabelanormal">
+  <w:style w:type="table" w:default="1" w:styleId="TableNormal">
     <w:name w:val="Normal Table"/>
     <w:uiPriority w:val="99"/>
     <w:semiHidden/>
@@ -6706,15 +6658,15 @@
       </w:tblCellMar>
     </w:tblPr>
   </w:style>
-  <w:style w:type="numbering" w:default="1" w:styleId="Semlista">
+  <w:style w:type="numbering" w:default="1" w:styleId="NoList">
     <w:name w:val="No List"/>
     <w:uiPriority w:val="99"/>
     <w:semiHidden/>
     <w:unhideWhenUsed/>
   </w:style>
-  <w:style w:type="character" w:customStyle="1" w:styleId="Ttulo1Char">
-    <w:name w:val="Título 1 Char"/>
-    <w:link w:val="Ttulo1"/>
+  <w:style w:type="character" w:customStyle="1" w:styleId="Heading1Char">
+    <w:name w:val="Heading 1 Char"/>
+    <w:link w:val="Heading1"/>
     <w:rPr>
       <w:rFonts w:ascii="Arial" w:eastAsia="Arial" w:hAnsi="Arial" w:cs="Arial"/>
       <w:b/>
@@ -6722,10 +6674,10 @@
       <w:sz w:val="24"/>
     </w:rPr>
   </w:style>
-  <w:style w:type="paragraph" w:styleId="Rodap">
+  <w:style w:type="paragraph" w:styleId="Footer">
     <w:name w:val="footer"/>
     <w:basedOn w:val="Normal"/>
-    <w:link w:val="RodapChar"/>
+    <w:link w:val="FooterChar"/>
     <w:uiPriority w:val="99"/>
     <w:unhideWhenUsed/>
     <w:rsid w:val="002C0C59"/>
@@ -6737,10 +6689,10 @@
       <w:spacing w:after="0" w:line="240" w:lineRule="auto"/>
     </w:pPr>
   </w:style>
-  <w:style w:type="character" w:customStyle="1" w:styleId="RodapChar">
-    <w:name w:val="Rodapé Char"/>
-    <w:basedOn w:val="Fontepargpadro"/>
-    <w:link w:val="Rodap"/>
+  <w:style w:type="character" w:customStyle="1" w:styleId="FooterChar">
+    <w:name w:val="Footer Char"/>
+    <w:basedOn w:val="DefaultParagraphFont"/>
+    <w:link w:val="Footer"/>
     <w:uiPriority w:val="99"/>
     <w:rsid w:val="002C0C59"/>
     <w:rPr>
@@ -6748,7 +6700,7 @@
       <w:color w:val="000000"/>
     </w:rPr>
   </w:style>
-  <w:style w:type="paragraph" w:styleId="PargrafodaLista">
+  <w:style w:type="paragraph" w:styleId="ListParagraph">
     <w:name w:val="List Paragraph"/>
     <w:basedOn w:val="Normal"/>
     <w:uiPriority w:val="34"/>
@@ -6759,10 +6711,10 @@
       <w:contextualSpacing/>
     </w:pPr>
   </w:style>
-  <w:style w:type="paragraph" w:styleId="Cabealho">
+  <w:style w:type="paragraph" w:styleId="Header">
     <w:name w:val="header"/>
     <w:basedOn w:val="Normal"/>
-    <w:link w:val="CabealhoChar"/>
+    <w:link w:val="HeaderChar"/>
     <w:uiPriority w:val="99"/>
     <w:unhideWhenUsed/>
     <w:rsid w:val="00AB06E1"/>
@@ -6774,10 +6726,10 @@
       <w:spacing w:after="0" w:line="240" w:lineRule="auto"/>
     </w:pPr>
   </w:style>
-  <w:style w:type="character" w:customStyle="1" w:styleId="CabealhoChar">
-    <w:name w:val="Cabeçalho Char"/>
-    <w:basedOn w:val="Fontepargpadro"/>
-    <w:link w:val="Cabealho"/>
+  <w:style w:type="character" w:customStyle="1" w:styleId="HeaderChar">
+    <w:name w:val="Header Char"/>
+    <w:basedOn w:val="DefaultParagraphFont"/>
+    <w:link w:val="Header"/>
     <w:uiPriority w:val="99"/>
     <w:rsid w:val="00AB06E1"/>
     <w:rPr>
@@ -6785,9 +6737,9 @@
       <w:color w:val="000000"/>
     </w:rPr>
   </w:style>
-  <w:style w:type="table" w:styleId="Tabelacomgrade">
+  <w:style w:type="table" w:styleId="TableGrid">
     <w:name w:val="Table Grid"/>
-    <w:basedOn w:val="Tabelanormal"/>
+    <w:basedOn w:val="TableNormal"/>
     <w:uiPriority w:val="59"/>
     <w:rsid w:val="005C702D"/>
     <w:pPr>
@@ -6804,10 +6756,10 @@
       </w:tblBorders>
     </w:tblPr>
   </w:style>
-  <w:style w:type="paragraph" w:styleId="Corpodetexto">
+  <w:style w:type="paragraph" w:styleId="BodyText">
     <w:name w:val="Body Text"/>
     <w:basedOn w:val="Normal"/>
-    <w:link w:val="CorpodetextoChar"/>
+    <w:link w:val="BodyTextChar"/>
     <w:uiPriority w:val="1"/>
     <w:qFormat/>
     <w:rsid w:val="00A9358B"/>
@@ -6825,10 +6777,10 @@
       <w14:ligatures w14:val="none"/>
     </w:rPr>
   </w:style>
-  <w:style w:type="character" w:customStyle="1" w:styleId="CorpodetextoChar">
-    <w:name w:val="Corpo de texto Char"/>
-    <w:basedOn w:val="Fontepargpadro"/>
-    <w:link w:val="Corpodetexto"/>
+  <w:style w:type="character" w:customStyle="1" w:styleId="BodyTextChar">
+    <w:name w:val="Body Text Char"/>
+    <w:basedOn w:val="DefaultParagraphFont"/>
+    <w:link w:val="BodyText"/>
     <w:uiPriority w:val="1"/>
     <w:rsid w:val="00A9358B"/>
     <w:rPr>
@@ -6863,7 +6815,7 @@
   </w:style>
   <w:style w:type="character" w:styleId="Hyperlink">
     <w:name w:val="Hyperlink"/>
-    <w:basedOn w:val="Fontepargpadro"/>
+    <w:basedOn w:val="DefaultParagraphFont"/>
     <w:uiPriority w:val="99"/>
     <w:unhideWhenUsed/>
     <w:rsid w:val="00E21574"/>
@@ -6872,9 +6824,9 @@
       <w:u w:val="single"/>
     </w:rPr>
   </w:style>
-  <w:style w:type="character" w:styleId="MenoPendente">
+  <w:style w:type="character" w:styleId="UnresolvedMention">
     <w:name w:val="Unresolved Mention"/>
-    <w:basedOn w:val="Fontepargpadro"/>
+    <w:basedOn w:val="DefaultParagraphFont"/>
     <w:uiPriority w:val="99"/>
     <w:semiHidden/>
     <w:unhideWhenUsed/>

</xml_diff>